<commit_message>
Dynamic figure sizing in report
</commit_message>
<xml_diff>
--- a/inst/rmarkdown/word-styles-reference.docx
+++ b/inst/rmarkdown/word-styles-reference.docx
@@ -7,7 +7,7 @@
         <w:pStyle w:val="Title"/>
       </w:pPr>
       <w:r>
-        <w:t>Untitled</w:t>
+        <w:t>Title</w:t>
       </w:r>
     </w:p>
     <w:p>
@@ -15,7 +15,7 @@
         <w:pStyle w:val="Author"/>
       </w:pPr>
       <w:r>
-        <w:t>Eric Largy</w:t>
+        <w:t>author</w:t>
       </w:r>
     </w:p>
     <w:p>
@@ -23,181 +23,256 @@
         <w:pStyle w:val="Date"/>
       </w:pPr>
       <w:r>
-        <w:t>5/28/2020</w:t>
+        <w:t>date</w:t>
       </w:r>
     </w:p>
     <w:p>
       <w:pPr>
-        <w:pStyle w:val="Heading2"/>
-      </w:pPr>
-      <w:bookmarkStart w:id="0" w:name="r-markdown"/>
+        <w:pStyle w:val="Heading1"/>
+      </w:pPr>
       <w:r>
-        <w:t>R Markdown</w:t>
+        <w:t>Heading 1</w:t>
       </w:r>
-      <w:bookmarkEnd w:id="0"/>
     </w:p>
     <w:p>
       <w:pPr>
         <w:pStyle w:val="FirstParagraph"/>
       </w:pPr>
       <w:r>
-        <w:t xml:space="preserve">This is an R Markdown document. Markdown is a simple formatting syntax for authoring HTML, PDF, and MS Word documents. For more details on using R Markdown see </w:t>
+        <w:t>First paragraph</w:t>
       </w:r>
-      <w:hyperlink r:id="rId7">
-        <w:r>
-          <w:rPr>
-            <w:rStyle w:val="Hyperlink"/>
-          </w:rPr>
-          <w:t>http://rmarkdown.rstudio.com</w:t>
-        </w:r>
-      </w:hyperlink>
       <w:r>
         <w:t>.</w:t>
       </w:r>
     </w:p>
     <w:p>
       <w:pPr>
-        <w:pStyle w:val="BodyText"/>
+        <w:pStyle w:val="TableCaption"/>
       </w:pPr>
       <w:r>
-        <w:t xml:space="preserve">When you click the </w:t>
+        <w:t>Table caption</w:t>
       </w:r>
+    </w:p>
+    <w:tbl>
+      <w:tblPr>
+        <w:tblStyle w:val="Table"/>
+        <w:tblW w:w="0" w:type="pct"/>
+        <w:tblLook w:val="07E0" w:firstRow="1" w:lastRow="1" w:firstColumn="1" w:lastColumn="1" w:noHBand="1" w:noVBand="1"/>
+        <w:tblCaption w:val="General oligonucleotide information"/>
+      </w:tblPr>
+      <w:tblGrid>
+        <w:gridCol w:w="1059"/>
+        <w:gridCol w:w="2973"/>
+        <w:gridCol w:w="1570"/>
+        <w:gridCol w:w="1337"/>
+        <w:gridCol w:w="2110"/>
+      </w:tblGrid>
+      <w:tr>
+        <w:tc>
+          <w:tcPr>
+            <w:tcW w:w="0" w:type="auto"/>
+            <w:tcBorders>
+              <w:bottom w:val="single" w:sz="0" w:space="0" w:color="auto"/>
+            </w:tcBorders>
+            <w:vAlign w:val="bottom"/>
+          </w:tcPr>
+          <w:p>
+            <w:pPr>
+              <w:pStyle w:val="Compact"/>
+              <w:jc w:val="left"/>
+            </w:pPr>
+            <w:r>
+              <w:t>compact</w:t>
+            </w:r>
+          </w:p>
+        </w:tc>
+        <w:tc>
+          <w:tcPr>
+            <w:tcW w:w="0" w:type="auto"/>
+            <w:tcBorders>
+              <w:bottom w:val="single" w:sz="0" w:space="0" w:color="auto"/>
+            </w:tcBorders>
+            <w:vAlign w:val="bottom"/>
+          </w:tcPr>
+          <w:p>
+            <w:pPr>
+              <w:pStyle w:val="Compact"/>
+              <w:jc w:val="left"/>
+            </w:pPr>
+            <w:r>
+              <w:t>sequence</w:t>
+            </w:r>
+          </w:p>
+        </w:tc>
+        <w:tc>
+          <w:tcPr>
+            <w:tcW w:w="0" w:type="auto"/>
+            <w:tcBorders>
+              <w:bottom w:val="single" w:sz="0" w:space="0" w:color="auto"/>
+            </w:tcBorders>
+            <w:vAlign w:val="bottom"/>
+          </w:tcPr>
+          <w:p>
+            <w:pPr>
+              <w:pStyle w:val="Compact"/>
+              <w:jc w:val="left"/>
+            </w:pPr>
+            <w:r>
+              <w:t>submitted_by</w:t>
+            </w:r>
+          </w:p>
+        </w:tc>
+        <w:tc>
+          <w:tcPr>
+            <w:tcW w:w="0" w:type="auto"/>
+            <w:tcBorders>
+              <w:bottom w:val="single" w:sz="0" w:space="0" w:color="auto"/>
+            </w:tcBorders>
+            <w:vAlign w:val="bottom"/>
+          </w:tcPr>
+          <w:p>
+            <w:pPr>
+              <w:pStyle w:val="Compact"/>
+              <w:jc w:val="left"/>
+            </w:pPr>
+            <w:r>
+              <w:t>depo.date</w:t>
+            </w:r>
+          </w:p>
+        </w:tc>
+        <w:tc>
+          <w:tcPr>
+            <w:tcW w:w="0" w:type="auto"/>
+            <w:tcBorders>
+              <w:bottom w:val="single" w:sz="0" w:space="0" w:color="auto"/>
+            </w:tcBorders>
+            <w:vAlign w:val="bottom"/>
+          </w:tcPr>
+          <w:p>
+            <w:pPr>
+              <w:pStyle w:val="Compact"/>
+              <w:jc w:val="left"/>
+            </w:pPr>
+            <w:r>
+              <w:t>DOI</w:t>
+            </w:r>
+          </w:p>
+        </w:tc>
+      </w:tr>
+      <w:tr>
+        <w:tc>
+          <w:tcPr>
+            <w:tcW w:w="0" w:type="auto"/>
+          </w:tcPr>
+          <w:p>
+            <w:pPr>
+              <w:pStyle w:val="Compact"/>
+              <w:jc w:val="left"/>
+            </w:pPr>
+            <w:r>
+              <w:t>2LEE</w:t>
+            </w:r>
+          </w:p>
+        </w:tc>
+        <w:tc>
+          <w:tcPr>
+            <w:tcW w:w="0" w:type="auto"/>
+          </w:tcPr>
+          <w:p>
+            <w:pPr>
+              <w:pStyle w:val="Compact"/>
+              <w:jc w:val="left"/>
+            </w:pPr>
+            <w:r>
+              <w:t>TAGGGCGGGAGGGAGGGAA</w:t>
+            </w:r>
+          </w:p>
+        </w:tc>
+        <w:tc>
+          <w:tcPr>
+            <w:tcW w:w="0" w:type="auto"/>
+          </w:tcPr>
+          <w:p>
+            <w:pPr>
+              <w:pStyle w:val="Compact"/>
+              <w:jc w:val="left"/>
+            </w:pPr>
+            <w:r>
+              <w:t>EL</w:t>
+            </w:r>
+          </w:p>
+        </w:tc>
+        <w:tc>
+          <w:tcPr>
+            <w:tcW w:w="0" w:type="auto"/>
+          </w:tcPr>
+          <w:p>
+            <w:pPr>
+              <w:pStyle w:val="Compact"/>
+              <w:jc w:val="left"/>
+            </w:pPr>
+            <w:r>
+              <w:t>2020-04-23</w:t>
+            </w:r>
+          </w:p>
+        </w:tc>
+        <w:tc>
+          <w:tcPr>
+            <w:tcW w:w="0" w:type="auto"/>
+          </w:tcPr>
+          <w:p>
+            <w:pPr>
+              <w:pStyle w:val="Compact"/>
+              <w:jc w:val="left"/>
+            </w:pPr>
+            <w:r>
+              <w:t>10.1021/ja208483v</w:t>
+            </w:r>
+          </w:p>
+        </w:tc>
+      </w:tr>
+    </w:tbl>
+    <w:p>
+      <w:pPr>
+        <w:pStyle w:val="Heading1"/>
+      </w:pPr>
       <w:r>
-        <w:rPr>
-          <w:b/>
-        </w:rPr>
-        <w:t>Knit</w:t>
-      </w:r>
-      <w:r>
-        <w:t xml:space="preserve"> button a document will be generated that includes both content as well as the output of any embedded R code chunks within the document. You can embed an R code chunk like this:</w:t>
+        <w:t>Heading 1</w:t>
       </w:r>
     </w:p>
     <w:p>
       <w:pPr>
-        <w:pStyle w:val="SourceCode"/>
+        <w:pStyle w:val="Heading2"/>
       </w:pPr>
       <w:r>
-        <w:rPr>
-          <w:rStyle w:val="KeywordTok"/>
-        </w:rPr>
-        <w:t>summary</w:t>
-      </w:r>
-      <w:r>
-        <w:rPr>
-          <w:rStyle w:val="NormalTok"/>
-        </w:rPr>
-        <w:t>(cars)</w:t>
+        <w:t>Heading 2</w:t>
       </w:r>
     </w:p>
     <w:p>
       <w:pPr>
-        <w:pStyle w:val="SourceCode"/>
-      </w:pPr>
-      <w:r>
-        <w:rPr>
-          <w:rStyle w:val="VerbatimChar"/>
-        </w:rPr>
-        <w:t xml:space="preserve">##      speed           dist       </w:t>
-      </w:r>
-      <w:r>
-        <w:br/>
-      </w:r>
-      <w:r>
-        <w:rPr>
-          <w:rStyle w:val="VerbatimChar"/>
-        </w:rPr>
-        <w:t xml:space="preserve">##  Min.   : 4.0   Min.   :  2.00  </w:t>
-      </w:r>
-      <w:r>
-        <w:br/>
-      </w:r>
-      <w:r>
-        <w:rPr>
-          <w:rStyle w:val="VerbatimChar"/>
-        </w:rPr>
-        <w:t xml:space="preserve">##  1st Qu.:12.0   1st Qu.: 26.00  </w:t>
-      </w:r>
-      <w:r>
-        <w:br/>
-      </w:r>
-      <w:r>
-        <w:rPr>
-          <w:rStyle w:val="VerbatimChar"/>
-        </w:rPr>
-        <w:t xml:space="preserve">##  Median :15.0   Median : 36.00  </w:t>
-      </w:r>
-      <w:r>
-        <w:br/>
-      </w:r>
-      <w:r>
-        <w:rPr>
-          <w:rStyle w:val="VerbatimChar"/>
-        </w:rPr>
-        <w:t xml:space="preserve">##  Mean   :15.4   Mean   : 42.98  </w:t>
-      </w:r>
-      <w:r>
-        <w:br/>
-      </w:r>
-      <w:r>
-        <w:rPr>
-          <w:rStyle w:val="VerbatimChar"/>
-        </w:rPr>
-        <w:t xml:space="preserve">##  3rd Qu.:19.0   3rd Qu.: 56.00  </w:t>
-      </w:r>
-      <w:r>
-        <w:br/>
-      </w:r>
-      <w:r>
-        <w:rPr>
-          <w:rStyle w:val="VerbatimChar"/>
-        </w:rPr>
-        <w:t>##  Max.   :25.0   Max.   :120.00</w:t>
-      </w:r>
-    </w:p>
-    <w:p>
-      <w:pPr>
-        <w:pStyle w:val="Heading2"/>
-      </w:pPr>
-      <w:bookmarkStart w:id="1" w:name="including-plots"/>
-      <w:r>
-        <w:t>Including Plots</w:t>
-      </w:r>
-      <w:bookmarkEnd w:id="1"/>
-    </w:p>
-    <w:p>
-      <w:pPr>
-        <w:pStyle w:val="FirstParagraph"/>
-      </w:pPr>
-      <w:r>
-        <w:t>You can also embed plots, for example:</w:t>
-      </w:r>
-    </w:p>
-    <w:p>
-      <w:pPr>
-        <w:pStyle w:val="BodyText"/>
+        <w:pStyle w:val="CaptionedFigure"/>
       </w:pPr>
       <w:r>
         <w:rPr>
           <w:noProof/>
         </w:rPr>
-        <w:lastRenderedPageBreak/>
         <w:drawing>
-          <wp:inline distT="0" distB="0" distL="0" distR="0" wp14:anchorId="35BB133E" wp14:editId="35BB133F">
-            <wp:extent cx="4620126" cy="3696101"/>
+          <wp:inline distT="0" distB="0" distL="0" distR="0" wp14:anchorId="5F5BA36A" wp14:editId="59990C5F">
+            <wp:extent cx="4579632" cy="3663706"/>
             <wp:effectExtent l="0" t="0" r="0" b="0"/>
-            <wp:docPr id="1" name="Picture"/>
+            <wp:docPr id="1" name="Picture" descr="CD spectra"/>
             <wp:cNvGraphicFramePr/>
             <a:graphic xmlns:a="http://schemas.openxmlformats.org/drawingml/2006/main">
               <a:graphicData uri="http://schemas.openxmlformats.org/drawingml/2006/picture">
                 <pic:pic xmlns:pic="http://schemas.openxmlformats.org/drawingml/2006/picture">
                   <pic:nvPicPr>
-                    <pic:cNvPr id="0" name="Picture" descr="draft-styles_files/figure-docx/pressure-1.png"/>
+                    <pic:cNvPr id="0" name="Picture" descr="report_files/figure-docx/CDplot-1.png"/>
                     <pic:cNvPicPr>
                       <a:picLocks noChangeAspect="1" noChangeArrowheads="1"/>
                     </pic:cNvPicPr>
                   </pic:nvPicPr>
                   <pic:blipFill>
-                    <a:blip r:embed="rId8"/>
+                    <a:blip r:embed="rId10"/>
                     <a:stretch>
                       <a:fillRect/>
                     </a:stretch>
@@ -205,7 +280,7 @@
                   <pic:spPr bwMode="auto">
                     <a:xfrm>
                       <a:off x="0" y="0"/>
-                      <a:ext cx="4620126" cy="3696101"/>
+                      <a:ext cx="4579632" cy="3663706"/>
                     </a:xfrm>
                     <a:prstGeom prst="rect">
                       <a:avLst/>
@@ -226,19 +301,10 @@
     </w:p>
     <w:p>
       <w:pPr>
-        <w:pStyle w:val="BodyText"/>
+        <w:pStyle w:val="ImageCaption"/>
       </w:pPr>
       <w:r>
-        <w:t xml:space="preserve">Note that the </w:t>
-      </w:r>
-      <w:r>
-        <w:rPr>
-          <w:rStyle w:val="VerbatimChar"/>
-        </w:rPr>
-        <w:t>echo = FALSE</w:t>
-      </w:r>
-      <w:r>
-        <w:t xml:space="preserve"> parameter was added to the code chunk to prevent printing of the R code that generated the plot.</w:t>
+        <w:t>Image Caption</w:t>
       </w:r>
     </w:p>
     <w:sectPr>
@@ -297,6 +363,191 @@
 <file path=word/numbering.xml><?xml version="1.0" encoding="utf-8"?>
 <w:numbering xmlns:wpc="http://schemas.microsoft.com/office/word/2010/wordprocessingCanvas" xmlns:cx="http://schemas.microsoft.com/office/drawing/2014/chartex" xmlns:cx1="http://schemas.microsoft.com/office/drawing/2015/9/8/chartex" xmlns:cx2="http://schemas.microsoft.com/office/drawing/2015/10/21/chartex" xmlns:cx3="http://schemas.microsoft.com/office/drawing/2016/5/9/chartex" xmlns:cx4="http://schemas.microsoft.com/office/drawing/2016/5/10/chartex" xmlns:cx5="http://schemas.microsoft.com/office/drawing/2016/5/11/chartex" xmlns:cx6="http://schemas.microsoft.com/office/drawing/2016/5/12/chartex" xmlns:cx7="http://schemas.microsoft.com/office/drawing/2016/5/13/chartex" xmlns:cx8="http://schemas.microsoft.com/office/drawing/2016/5/14/chartex" xmlns:mc="http://schemas.openxmlformats.org/markup-compatibility/2006" xmlns:aink="http://schemas.microsoft.com/office/drawing/2016/ink" xmlns:am3d="http://schemas.microsoft.com/office/drawing/2017/model3d" xmlns:o="urn:schemas-microsoft-com:office:office" xmlns:r="http://schemas.openxmlformats.org/officeDocument/2006/relationships" xmlns:m="http://schemas.openxmlformats.org/officeDocument/2006/math" xmlns:v="urn:schemas-microsoft-com:vml" xmlns:wp14="http://schemas.microsoft.com/office/word/2010/wordprocessingDrawing" xmlns:wp="http://schemas.openxmlformats.org/drawingml/2006/wordprocessingDrawing" xmlns:w10="urn:schemas-microsoft-com:office:word" xmlns:w="http://schemas.openxmlformats.org/wordprocessingml/2006/main" xmlns:w14="http://schemas.microsoft.com/office/word/2010/wordml" xmlns:w15="http://schemas.microsoft.com/office/word/2012/wordml" xmlns:w16cex="http://schemas.microsoft.com/office/word/2018/wordml/cex" xmlns:w16cid="http://schemas.microsoft.com/office/word/2016/wordml/cid" xmlns:w16="http://schemas.microsoft.com/office/word/2018/wordml" xmlns:w16se="http://schemas.microsoft.com/office/word/2015/wordml/symex" xmlns:wpg="http://schemas.microsoft.com/office/word/2010/wordprocessingGroup" xmlns:wpi="http://schemas.microsoft.com/office/word/2010/wordprocessingInk" xmlns:wne="http://schemas.microsoft.com/office/word/2006/wordml" xmlns:wps="http://schemas.microsoft.com/office/word/2010/wordprocessingShape" mc:Ignorable="w14 w15 w16se w16cid w16 w16cex wp14">
   <w:abstractNum w:abstractNumId="0" w15:restartNumberingAfterBreak="0">
+    <w:nsid w:val="FFFFFF7C"/>
+    <w:multiLevelType w:val="singleLevel"/>
+    <w:tmpl w:val="95DC7D3A"/>
+    <w:lvl w:ilvl="0">
+      <w:start w:val="1"/>
+      <w:numFmt w:val="decimal"/>
+      <w:lvlText w:val="%1."/>
+      <w:lvlJc w:val="left"/>
+      <w:pPr>
+        <w:tabs>
+          <w:tab w:val="num" w:pos="1800"/>
+        </w:tabs>
+        <w:ind w:left="1800" w:hanging="360"/>
+      </w:pPr>
+    </w:lvl>
+  </w:abstractNum>
+  <w:abstractNum w:abstractNumId="1" w15:restartNumberingAfterBreak="0">
+    <w:nsid w:val="FFFFFF7D"/>
+    <w:multiLevelType w:val="singleLevel"/>
+    <w:tmpl w:val="C43A6644"/>
+    <w:lvl w:ilvl="0">
+      <w:start w:val="1"/>
+      <w:numFmt w:val="decimal"/>
+      <w:lvlText w:val="%1."/>
+      <w:lvlJc w:val="left"/>
+      <w:pPr>
+        <w:tabs>
+          <w:tab w:val="num" w:pos="1440"/>
+        </w:tabs>
+        <w:ind w:left="1440" w:hanging="360"/>
+      </w:pPr>
+    </w:lvl>
+  </w:abstractNum>
+  <w:abstractNum w:abstractNumId="2" w15:restartNumberingAfterBreak="0">
+    <w:nsid w:val="FFFFFF7E"/>
+    <w:multiLevelType w:val="singleLevel"/>
+    <w:tmpl w:val="CF0A4008"/>
+    <w:lvl w:ilvl="0">
+      <w:start w:val="1"/>
+      <w:numFmt w:val="decimal"/>
+      <w:lvlText w:val="%1."/>
+      <w:lvlJc w:val="left"/>
+      <w:pPr>
+        <w:tabs>
+          <w:tab w:val="num" w:pos="1080"/>
+        </w:tabs>
+        <w:ind w:left="1080" w:hanging="360"/>
+      </w:pPr>
+    </w:lvl>
+  </w:abstractNum>
+  <w:abstractNum w:abstractNumId="3" w15:restartNumberingAfterBreak="0">
+    <w:nsid w:val="FFFFFF7F"/>
+    <w:multiLevelType w:val="singleLevel"/>
+    <w:tmpl w:val="8B4C8CA2"/>
+    <w:lvl w:ilvl="0">
+      <w:start w:val="1"/>
+      <w:numFmt w:val="decimal"/>
+      <w:lvlText w:val="%1."/>
+      <w:lvlJc w:val="left"/>
+      <w:pPr>
+        <w:tabs>
+          <w:tab w:val="num" w:pos="720"/>
+        </w:tabs>
+        <w:ind w:left="720" w:hanging="360"/>
+      </w:pPr>
+    </w:lvl>
+  </w:abstractNum>
+  <w:abstractNum w:abstractNumId="4" w15:restartNumberingAfterBreak="0">
+    <w:nsid w:val="FFFFFF80"/>
+    <w:multiLevelType w:val="singleLevel"/>
+    <w:tmpl w:val="7D2C9AFA"/>
+    <w:lvl w:ilvl="0">
+      <w:start w:val="1"/>
+      <w:numFmt w:val="bullet"/>
+      <w:lvlText w:val=""/>
+      <w:lvlJc w:val="left"/>
+      <w:pPr>
+        <w:tabs>
+          <w:tab w:val="num" w:pos="1800"/>
+        </w:tabs>
+        <w:ind w:left="1800" w:hanging="360"/>
+      </w:pPr>
+      <w:rPr>
+        <w:rFonts w:ascii="Symbol" w:hAnsi="Symbol" w:hint="default"/>
+      </w:rPr>
+    </w:lvl>
+  </w:abstractNum>
+  <w:abstractNum w:abstractNumId="5" w15:restartNumberingAfterBreak="0">
+    <w:nsid w:val="FFFFFF81"/>
+    <w:multiLevelType w:val="singleLevel"/>
+    <w:tmpl w:val="8F7C0844"/>
+    <w:lvl w:ilvl="0">
+      <w:start w:val="1"/>
+      <w:numFmt w:val="bullet"/>
+      <w:lvlText w:val=""/>
+      <w:lvlJc w:val="left"/>
+      <w:pPr>
+        <w:tabs>
+          <w:tab w:val="num" w:pos="1440"/>
+        </w:tabs>
+        <w:ind w:left="1440" w:hanging="360"/>
+      </w:pPr>
+      <w:rPr>
+        <w:rFonts w:ascii="Symbol" w:hAnsi="Symbol" w:hint="default"/>
+      </w:rPr>
+    </w:lvl>
+  </w:abstractNum>
+  <w:abstractNum w:abstractNumId="6" w15:restartNumberingAfterBreak="0">
+    <w:nsid w:val="FFFFFF82"/>
+    <w:multiLevelType w:val="singleLevel"/>
+    <w:tmpl w:val="A6E8B4E0"/>
+    <w:lvl w:ilvl="0">
+      <w:start w:val="1"/>
+      <w:numFmt w:val="bullet"/>
+      <w:lvlText w:val=""/>
+      <w:lvlJc w:val="left"/>
+      <w:pPr>
+        <w:tabs>
+          <w:tab w:val="num" w:pos="1080"/>
+        </w:tabs>
+        <w:ind w:left="1080" w:hanging="360"/>
+      </w:pPr>
+      <w:rPr>
+        <w:rFonts w:ascii="Symbol" w:hAnsi="Symbol" w:hint="default"/>
+      </w:rPr>
+    </w:lvl>
+  </w:abstractNum>
+  <w:abstractNum w:abstractNumId="7" w15:restartNumberingAfterBreak="0">
+    <w:nsid w:val="FFFFFF83"/>
+    <w:multiLevelType w:val="singleLevel"/>
+    <w:tmpl w:val="DDF8F432"/>
+    <w:lvl w:ilvl="0">
+      <w:start w:val="1"/>
+      <w:numFmt w:val="bullet"/>
+      <w:lvlText w:val=""/>
+      <w:lvlJc w:val="left"/>
+      <w:pPr>
+        <w:tabs>
+          <w:tab w:val="num" w:pos="720"/>
+        </w:tabs>
+        <w:ind w:left="720" w:hanging="360"/>
+      </w:pPr>
+      <w:rPr>
+        <w:rFonts w:ascii="Symbol" w:hAnsi="Symbol" w:hint="default"/>
+      </w:rPr>
+    </w:lvl>
+  </w:abstractNum>
+  <w:abstractNum w:abstractNumId="8" w15:restartNumberingAfterBreak="0">
+    <w:nsid w:val="FFFFFF88"/>
+    <w:multiLevelType w:val="singleLevel"/>
+    <w:tmpl w:val="0ED09F88"/>
+    <w:lvl w:ilvl="0">
+      <w:start w:val="1"/>
+      <w:numFmt w:val="decimal"/>
+      <w:lvlText w:val="%1."/>
+      <w:lvlJc w:val="left"/>
+      <w:pPr>
+        <w:tabs>
+          <w:tab w:val="num" w:pos="360"/>
+        </w:tabs>
+        <w:ind w:left="360" w:hanging="360"/>
+      </w:pPr>
+    </w:lvl>
+  </w:abstractNum>
+  <w:abstractNum w:abstractNumId="9" w15:restartNumberingAfterBreak="0">
+    <w:nsid w:val="FFFFFF89"/>
+    <w:multiLevelType w:val="singleLevel"/>
+    <w:tmpl w:val="0D887214"/>
+    <w:lvl w:ilvl="0">
+      <w:start w:val="1"/>
+      <w:numFmt w:val="bullet"/>
+      <w:lvlText w:val=""/>
+      <w:lvlJc w:val="left"/>
+      <w:pPr>
+        <w:tabs>
+          <w:tab w:val="num" w:pos="360"/>
+        </w:tabs>
+        <w:ind w:left="360" w:hanging="360"/>
+      </w:pPr>
+      <w:rPr>
+        <w:rFonts w:ascii="Symbol" w:hAnsi="Symbol" w:hint="default"/>
+      </w:rPr>
+    </w:lvl>
+  </w:abstractNum>
+  <w:abstractNum w:abstractNumId="10" w15:restartNumberingAfterBreak="0">
     <w:nsid w:val="2C1AE401"/>
     <w:multiLevelType w:val="multilevel"/>
     <w:tmpl w:val="C9B6DBA6"/>
@@ -401,7 +652,40 @@
     </w:lvl>
   </w:abstractNum>
   <w:num w:numId="1">
+    <w:abstractNumId w:val="10"/>
+  </w:num>
+  <w:num w:numId="2">
+    <w:abstractNumId w:val="9"/>
+  </w:num>
+  <w:num w:numId="3">
+    <w:abstractNumId w:val="7"/>
+  </w:num>
+  <w:num w:numId="4">
+    <w:abstractNumId w:val="6"/>
+  </w:num>
+  <w:num w:numId="5">
+    <w:abstractNumId w:val="5"/>
+  </w:num>
+  <w:num w:numId="6">
+    <w:abstractNumId w:val="4"/>
+  </w:num>
+  <w:num w:numId="7">
+    <w:abstractNumId w:val="8"/>
+  </w:num>
+  <w:num w:numId="8">
+    <w:abstractNumId w:val="3"/>
+  </w:num>
+  <w:num w:numId="9">
+    <w:abstractNumId w:val="2"/>
+  </w:num>
+  <w:num w:numId="10">
+    <w:abstractNumId w:val="1"/>
+  </w:num>
+  <w:num w:numId="11">
     <w:abstractNumId w:val="0"/>
+  </w:num>
+  <w:num w:numId="12">
+    <w:abstractNumId w:val="10"/>
   </w:num>
 </w:numbering>
 </file>
@@ -781,7 +1065,7 @@
       <w:rFonts w:asciiTheme="majorHAnsi" w:eastAsiaTheme="majorEastAsia" w:hAnsiTheme="majorHAnsi" w:cstheme="majorBidi"/>
       <w:b/>
       <w:bCs/>
-      <w:color w:val="4F81BD" w:themeColor="accent1"/>
+      <w:color w:val="4472C4" w:themeColor="accent1"/>
       <w:sz w:val="32"/>
       <w:szCs w:val="32"/>
     </w:rPr>
@@ -803,7 +1087,7 @@
       <w:rFonts w:asciiTheme="majorHAnsi" w:eastAsiaTheme="majorEastAsia" w:hAnsiTheme="majorHAnsi" w:cstheme="majorBidi"/>
       <w:b/>
       <w:bCs/>
-      <w:color w:val="4F81BD" w:themeColor="accent1"/>
+      <w:color w:val="4472C4" w:themeColor="accent1"/>
       <w:sz w:val="28"/>
       <w:szCs w:val="28"/>
     </w:rPr>
@@ -825,7 +1109,7 @@
       <w:rFonts w:asciiTheme="majorHAnsi" w:eastAsiaTheme="majorEastAsia" w:hAnsiTheme="majorHAnsi" w:cstheme="majorBidi"/>
       <w:b/>
       <w:bCs/>
-      <w:color w:val="4F81BD" w:themeColor="accent1"/>
+      <w:color w:val="4472C4" w:themeColor="accent1"/>
     </w:rPr>
   </w:style>
   <w:style w:type="paragraph" w:styleId="Heading4">
@@ -845,7 +1129,7 @@
       <w:rFonts w:asciiTheme="majorHAnsi" w:eastAsiaTheme="majorEastAsia" w:hAnsiTheme="majorHAnsi" w:cstheme="majorBidi"/>
       <w:bCs/>
       <w:i/>
-      <w:color w:val="4F81BD" w:themeColor="accent1"/>
+      <w:color w:val="4472C4" w:themeColor="accent1"/>
     </w:rPr>
   </w:style>
   <w:style w:type="paragraph" w:styleId="Heading5">
@@ -864,7 +1148,7 @@
     <w:rPr>
       <w:rFonts w:asciiTheme="majorHAnsi" w:eastAsiaTheme="majorEastAsia" w:hAnsiTheme="majorHAnsi" w:cstheme="majorBidi"/>
       <w:iCs/>
-      <w:color w:val="4F81BD" w:themeColor="accent1"/>
+      <w:color w:val="4472C4" w:themeColor="accent1"/>
     </w:rPr>
   </w:style>
   <w:style w:type="paragraph" w:styleId="Heading6">
@@ -882,7 +1166,7 @@
     </w:pPr>
     <w:rPr>
       <w:rFonts w:asciiTheme="majorHAnsi" w:eastAsiaTheme="majorEastAsia" w:hAnsiTheme="majorHAnsi" w:cstheme="majorBidi"/>
-      <w:color w:val="4F81BD" w:themeColor="accent1"/>
+      <w:color w:val="4472C4" w:themeColor="accent1"/>
     </w:rPr>
   </w:style>
   <w:style w:type="paragraph" w:styleId="Heading7">
@@ -900,7 +1184,7 @@
     </w:pPr>
     <w:rPr>
       <w:rFonts w:asciiTheme="majorHAnsi" w:eastAsiaTheme="majorEastAsia" w:hAnsiTheme="majorHAnsi" w:cstheme="majorBidi"/>
-      <w:color w:val="4F81BD" w:themeColor="accent1"/>
+      <w:color w:val="4472C4" w:themeColor="accent1"/>
     </w:rPr>
   </w:style>
   <w:style w:type="paragraph" w:styleId="Heading8">
@@ -918,7 +1202,7 @@
     </w:pPr>
     <w:rPr>
       <w:rFonts w:asciiTheme="majorHAnsi" w:eastAsiaTheme="majorEastAsia" w:hAnsiTheme="majorHAnsi" w:cstheme="majorBidi"/>
-      <w:color w:val="4F81BD" w:themeColor="accent1"/>
+      <w:color w:val="4472C4" w:themeColor="accent1"/>
     </w:rPr>
   </w:style>
   <w:style w:type="paragraph" w:styleId="Heading9">
@@ -936,7 +1220,7 @@
     </w:pPr>
     <w:rPr>
       <w:rFonts w:asciiTheme="majorHAnsi" w:eastAsiaTheme="majorEastAsia" w:hAnsiTheme="majorHAnsi" w:cstheme="majorBidi"/>
-      <w:color w:val="4F81BD" w:themeColor="accent1"/>
+      <w:color w:val="4472C4" w:themeColor="accent1"/>
     </w:rPr>
   </w:style>
   <w:style w:type="character" w:default="1" w:styleId="DefaultParagraphFont">
@@ -969,9 +1253,12 @@
   <w:style w:type="paragraph" w:styleId="BodyText">
     <w:name w:val="Body Text"/>
     <w:basedOn w:val="Normal"/>
+    <w:link w:val="BodyTextChar"/>
     <w:qFormat/>
+    <w:rsid w:val="00FB3BC7"/>
     <w:pPr>
       <w:spacing w:before="180" w:after="180"/>
+      <w:jc w:val="center"/>
     </w:pPr>
   </w:style>
   <w:style w:type="paragraph" w:customStyle="1" w:styleId="FirstParagraph">
@@ -979,6 +1266,10 @@
     <w:basedOn w:val="BodyText"/>
     <w:next w:val="BodyText"/>
     <w:qFormat/>
+    <w:rsid w:val="000B06D8"/>
+    <w:pPr>
+      <w:jc w:val="both"/>
+    </w:pPr>
   </w:style>
   <w:style w:type="paragraph" w:customStyle="1" w:styleId="Compact">
     <w:name w:val="Compact"/>
@@ -993,7 +1284,7 @@
     <w:basedOn w:val="Normal"/>
     <w:next w:val="BodyText"/>
     <w:qFormat/>
-    <w:rsid w:val="008B5655"/>
+    <w:rsid w:val="000B06D8"/>
     <w:pPr>
       <w:keepNext/>
       <w:keepLines/>
@@ -1001,11 +1292,12 @@
       <w:jc w:val="center"/>
     </w:pPr>
     <w:rPr>
-      <w:rFonts w:ascii="Palatino Linotype" w:eastAsiaTheme="majorEastAsia" w:hAnsi="Palatino Linotype" w:cstheme="majorBidi"/>
+      <w:rFonts w:asciiTheme="majorHAnsi" w:eastAsiaTheme="majorEastAsia" w:hAnsiTheme="majorHAnsi" w:cstheme="majorBidi"/>
+      <w:b/>
       <w:bCs/>
-      <w:i/>
       <w:sz w:val="36"/>
       <w:szCs w:val="36"/>
+      <w:u w:val="single"/>
     </w:rPr>
   </w:style>
   <w:style w:type="paragraph" w:styleId="Subtitle">
@@ -1025,11 +1317,16 @@
     <w:name w:val="Author"/>
     <w:next w:val="BodyText"/>
     <w:qFormat/>
+    <w:rsid w:val="00FB3BC7"/>
     <w:pPr>
       <w:keepNext/>
       <w:keepLines/>
+      <w:spacing w:after="60"/>
       <w:jc w:val="center"/>
     </w:pPr>
+    <w:rPr>
+      <w:i/>
+    </w:rPr>
   </w:style>
   <w:style w:type="paragraph" w:styleId="Date">
     <w:name w:val="Date"/>
@@ -1126,13 +1423,21 @@
   <w:style w:type="paragraph" w:customStyle="1" w:styleId="TableCaption">
     <w:name w:val="Table Caption"/>
     <w:basedOn w:val="Caption"/>
+    <w:rsid w:val="000B06D8"/>
     <w:pPr>
       <w:keepNext/>
     </w:pPr>
+    <w:rPr>
+      <w:color w:val="767171" w:themeColor="background2" w:themeShade="80"/>
+    </w:rPr>
   </w:style>
   <w:style w:type="paragraph" w:customStyle="1" w:styleId="ImageCaption">
     <w:name w:val="Image Caption"/>
     <w:basedOn w:val="Caption"/>
+    <w:rsid w:val="000B06D8"/>
+    <w:rPr>
+      <w:color w:val="767171" w:themeColor="background2" w:themeShade="80"/>
+    </w:rPr>
   </w:style>
   <w:style w:type="paragraph" w:customStyle="1" w:styleId="Figure">
     <w:name w:val="Figure"/>
@@ -1141,8 +1446,10 @@
   <w:style w:type="paragraph" w:customStyle="1" w:styleId="CaptionedFigure">
     <w:name w:val="Captioned Figure"/>
     <w:basedOn w:val="Figure"/>
+    <w:rsid w:val="000B06D8"/>
     <w:pPr>
       <w:keepNext/>
+      <w:jc w:val="center"/>
     </w:pPr>
   </w:style>
   <w:style w:type="character" w:customStyle="1" w:styleId="CaptionChar">
@@ -1170,7 +1477,7 @@
     <w:name w:val="Hyperlink"/>
     <w:basedOn w:val="CaptionChar"/>
     <w:rPr>
-      <w:color w:val="4F81BD" w:themeColor="accent1"/>
+      <w:color w:val="4472C4" w:themeColor="accent1"/>
     </w:rPr>
   </w:style>
   <w:style w:type="paragraph" w:styleId="TOCHeading">
@@ -1187,7 +1494,7 @@
     <w:rPr>
       <w:b w:val="0"/>
       <w:bCs w:val="0"/>
-      <w:color w:val="365F91" w:themeColor="accent1" w:themeShade="BF"/>
+      <w:color w:val="2F5496" w:themeColor="accent1" w:themeShade="BF"/>
     </w:rPr>
   </w:style>
   <w:style w:type="paragraph" w:customStyle="1" w:styleId="SourceCode">
@@ -1519,6 +1826,12 @@
       <w:sz w:val="22"/>
       <w:shd w:val="clear" w:color="auto" w:fill="F8F8F8"/>
     </w:rPr>
+  </w:style>
+  <w:style w:type="character" w:customStyle="1" w:styleId="BodyTextChar">
+    <w:name w:val="Body Text Char"/>
+    <w:basedOn w:val="DefaultParagraphFont"/>
+    <w:link w:val="BodyText"/>
+    <w:rsid w:val="00FB3BC7"/>
   </w:style>
 </w:styles>
 </file>
@@ -1534,44 +1847,44 @@
         <a:sysClr val="window" lastClr="FFFFFF"/>
       </a:lt1>
       <a:dk2>
-        <a:srgbClr val="1F497D"/>
+        <a:srgbClr val="44546A"/>
       </a:dk2>
       <a:lt2>
-        <a:srgbClr val="EEECE1"/>
+        <a:srgbClr val="E7E6E6"/>
       </a:lt2>
       <a:accent1>
-        <a:srgbClr val="4F81BD"/>
+        <a:srgbClr val="4472C4"/>
       </a:accent1>
       <a:accent2>
-        <a:srgbClr val="C0504D"/>
+        <a:srgbClr val="ED7D31"/>
       </a:accent2>
       <a:accent3>
-        <a:srgbClr val="9BBB59"/>
+        <a:srgbClr val="A5A5A5"/>
       </a:accent3>
       <a:accent4>
-        <a:srgbClr val="8064A2"/>
+        <a:srgbClr val="FFC000"/>
       </a:accent4>
       <a:accent5>
-        <a:srgbClr val="4BACC6"/>
+        <a:srgbClr val="5B9BD5"/>
       </a:accent5>
       <a:accent6>
-        <a:srgbClr val="F79646"/>
+        <a:srgbClr val="70AD47"/>
       </a:accent6>
       <a:hlink>
-        <a:srgbClr val="0000FF"/>
+        <a:srgbClr val="0563C1"/>
       </a:hlink>
       <a:folHlink>
-        <a:srgbClr val="800080"/>
+        <a:srgbClr val="954F72"/>
       </a:folHlink>
     </a:clrScheme>
     <a:fontScheme name="Office">
       <a:majorFont>
-        <a:latin typeface="Calibri"/>
+        <a:latin typeface="Calibri Light" panose="020F0302020204030204"/>
         <a:ea typeface=""/>
         <a:cs typeface=""/>
-        <a:font script="Jpan" typeface="ＭＳ ゴシック"/>
+        <a:font script="Jpan" typeface="游ゴシック Light"/>
         <a:font script="Hang" typeface="맑은 고딕"/>
-        <a:font script="Hans" typeface="宋体"/>
+        <a:font script="Hans" typeface="等线 Light"/>
         <a:font script="Hant" typeface="新細明體"/>
         <a:font script="Arab" typeface="Times New Roman"/>
         <a:font script="Hebr" typeface="Times New Roman"/>
@@ -1598,14 +1911,32 @@
         <a:font script="Mong" typeface="Mongolian Baiti"/>
         <a:font script="Viet" typeface="Times New Roman"/>
         <a:font script="Uigh" typeface="Microsoft Uighur"/>
+        <a:font script="Geor" typeface="Sylfaen"/>
+        <a:font script="Armn" typeface="Arial"/>
+        <a:font script="Bugi" typeface="Leelawadee UI"/>
+        <a:font script="Bopo" typeface="Microsoft JhengHei"/>
+        <a:font script="Java" typeface="Javanese Text"/>
+        <a:font script="Lisu" typeface="Segoe UI"/>
+        <a:font script="Mymr" typeface="Myanmar Text"/>
+        <a:font script="Nkoo" typeface="Ebrima"/>
+        <a:font script="Olck" typeface="Nirmala UI"/>
+        <a:font script="Osma" typeface="Ebrima"/>
+        <a:font script="Phag" typeface="Phagspa"/>
+        <a:font script="Syrn" typeface="Estrangelo Edessa"/>
+        <a:font script="Syrj" typeface="Estrangelo Edessa"/>
+        <a:font script="Syre" typeface="Estrangelo Edessa"/>
+        <a:font script="Sora" typeface="Nirmala UI"/>
+        <a:font script="Tale" typeface="Microsoft Tai Le"/>
+        <a:font script="Talu" typeface="Microsoft New Tai Lue"/>
+        <a:font script="Tfng" typeface="Ebrima"/>
       </a:majorFont>
       <a:minorFont>
-        <a:latin typeface="Cambria"/>
+        <a:latin typeface="Calibri" panose="020F0502020204030204"/>
         <a:ea typeface=""/>
         <a:cs typeface=""/>
-        <a:font script="Jpan" typeface="ＭＳ 明朝"/>
+        <a:font script="Jpan" typeface="游明朝"/>
         <a:font script="Hang" typeface="맑은 고딕"/>
-        <a:font script="Hans" typeface="宋体"/>
+        <a:font script="Hans" typeface="等线"/>
         <a:font script="Hant" typeface="新細明體"/>
         <a:font script="Arab" typeface="Arial"/>
         <a:font script="Hebr" typeface="Arial"/>
@@ -1632,6 +1963,24 @@
         <a:font script="Mong" typeface="Mongolian Baiti"/>
         <a:font script="Viet" typeface="Arial"/>
         <a:font script="Uigh" typeface="Microsoft Uighur"/>
+        <a:font script="Geor" typeface="Sylfaen"/>
+        <a:font script="Armn" typeface="Arial"/>
+        <a:font script="Bugi" typeface="Leelawadee UI"/>
+        <a:font script="Bopo" typeface="Microsoft JhengHei"/>
+        <a:font script="Java" typeface="Javanese Text"/>
+        <a:font script="Lisu" typeface="Segoe UI"/>
+        <a:font script="Mymr" typeface="Myanmar Text"/>
+        <a:font script="Nkoo" typeface="Ebrima"/>
+        <a:font script="Olck" typeface="Nirmala UI"/>
+        <a:font script="Osma" typeface="Ebrima"/>
+        <a:font script="Phag" typeface="Phagspa"/>
+        <a:font script="Syrn" typeface="Estrangelo Edessa"/>
+        <a:font script="Syrj" typeface="Estrangelo Edessa"/>
+        <a:font script="Syre" typeface="Estrangelo Edessa"/>
+        <a:font script="Sora" typeface="Nirmala UI"/>
+        <a:font script="Tale" typeface="Microsoft Tai Le"/>
+        <a:font script="Talu" typeface="Microsoft New Tai Lue"/>
+        <a:font script="Tfng" typeface="Ebrima"/>
       </a:minorFont>
     </a:fontScheme>
     <a:fmtScheme name="Office">
@@ -1643,200 +1992,375 @@
           <a:gsLst>
             <a:gs pos="0">
               <a:schemeClr val="phClr">
-                <a:tint val="50000"/>
-                <a:satMod val="300000"/>
+                <a:lumMod val="110000"/>
+                <a:satMod val="105000"/>
+                <a:tint val="67000"/>
               </a:schemeClr>
             </a:gs>
-            <a:gs pos="35000">
+            <a:gs pos="50000">
               <a:schemeClr val="phClr">
-                <a:tint val="37000"/>
-                <a:satMod val="300000"/>
+                <a:lumMod val="105000"/>
+                <a:satMod val="103000"/>
+                <a:tint val="73000"/>
               </a:schemeClr>
             </a:gs>
             <a:gs pos="100000">
               <a:schemeClr val="phClr">
-                <a:tint val="15000"/>
-                <a:satMod val="350000"/>
+                <a:lumMod val="105000"/>
+                <a:satMod val="109000"/>
+                <a:tint val="81000"/>
               </a:schemeClr>
             </a:gs>
           </a:gsLst>
-          <a:lin ang="16200000" scaled="1"/>
+          <a:lin ang="5400000" scaled="0"/>
         </a:gradFill>
         <a:gradFill rotWithShape="1">
           <a:gsLst>
             <a:gs pos="0">
               <a:schemeClr val="phClr">
-                <a:tint val="100000"/>
+                <a:satMod val="103000"/>
+                <a:lumMod val="102000"/>
+                <a:tint val="94000"/>
+              </a:schemeClr>
+            </a:gs>
+            <a:gs pos="50000">
+              <a:schemeClr val="phClr">
+                <a:satMod val="110000"/>
+                <a:lumMod val="100000"/>
                 <a:shade val="100000"/>
-                <a:satMod val="130000"/>
               </a:schemeClr>
             </a:gs>
             <a:gs pos="100000">
               <a:schemeClr val="phClr">
-                <a:tint val="50000"/>
-                <a:shade val="100000"/>
-                <a:satMod val="350000"/>
+                <a:lumMod val="99000"/>
+                <a:satMod val="120000"/>
+                <a:shade val="78000"/>
               </a:schemeClr>
             </a:gs>
           </a:gsLst>
-          <a:lin ang="16200000" scaled="0"/>
+          <a:lin ang="5400000" scaled="0"/>
         </a:gradFill>
       </a:fillStyleLst>
       <a:lnStyleLst>
-        <a:ln w="9525" cap="flat" cmpd="sng" algn="ctr">
-          <a:solidFill>
-            <a:schemeClr val="phClr">
-              <a:shade val="95000"/>
-              <a:satMod val="105000"/>
-            </a:schemeClr>
-          </a:solidFill>
-          <a:prstDash val="solid"/>
-        </a:ln>
-        <a:ln w="25400" cap="flat" cmpd="sng" algn="ctr">
+        <a:ln w="6350" cap="flat" cmpd="sng" algn="ctr">
           <a:solidFill>
             <a:schemeClr val="phClr"/>
           </a:solidFill>
           <a:prstDash val="solid"/>
+          <a:miter lim="800000"/>
         </a:ln>
-        <a:ln w="38100" cap="flat" cmpd="sng" algn="ctr">
+        <a:ln w="12700" cap="flat" cmpd="sng" algn="ctr">
           <a:solidFill>
             <a:schemeClr val="phClr"/>
           </a:solidFill>
           <a:prstDash val="solid"/>
+          <a:miter lim="800000"/>
+        </a:ln>
+        <a:ln w="19050" cap="flat" cmpd="sng" algn="ctr">
+          <a:solidFill>
+            <a:schemeClr val="phClr"/>
+          </a:solidFill>
+          <a:prstDash val="solid"/>
+          <a:miter lim="800000"/>
         </a:ln>
       </a:lnStyleLst>
       <a:effectStyleLst>
         <a:effectStyle>
+          <a:effectLst/>
+        </a:effectStyle>
+        <a:effectStyle>
+          <a:effectLst/>
+        </a:effectStyle>
+        <a:effectStyle>
           <a:effectLst>
-            <a:outerShdw blurRad="40000" dist="20000" dir="5400000" rotWithShape="0">
+            <a:outerShdw blurRad="57150" dist="19050" dir="5400000" algn="ctr" rotWithShape="0">
               <a:srgbClr val="000000">
-                <a:alpha val="38000"/>
+                <a:alpha val="63000"/>
               </a:srgbClr>
             </a:outerShdw>
           </a:effectLst>
-        </a:effectStyle>
-        <a:effectStyle>
-          <a:effectLst>
-            <a:outerShdw blurRad="40000" dist="23000" dir="5400000" rotWithShape="0">
-              <a:srgbClr val="000000">
-                <a:alpha val="35000"/>
-              </a:srgbClr>
-            </a:outerShdw>
-          </a:effectLst>
-        </a:effectStyle>
-        <a:effectStyle>
-          <a:effectLst>
-            <a:outerShdw blurRad="40000" dist="23000" dir="5400000" rotWithShape="0">
-              <a:srgbClr val="000000">
-                <a:alpha val="35000"/>
-              </a:srgbClr>
-            </a:outerShdw>
-          </a:effectLst>
-          <a:scene3d>
-            <a:camera prst="orthographicFront">
-              <a:rot lat="0" lon="0" rev="0"/>
-            </a:camera>
-            <a:lightRig rig="threePt" dir="t">
-              <a:rot lat="0" lon="0" rev="1200000"/>
-            </a:lightRig>
-          </a:scene3d>
-          <a:sp3d>
-            <a:bevelT w="63500" h="25400"/>
-          </a:sp3d>
         </a:effectStyle>
       </a:effectStyleLst>
       <a:bgFillStyleLst>
         <a:solidFill>
           <a:schemeClr val="phClr"/>
         </a:solidFill>
+        <a:solidFill>
+          <a:schemeClr val="phClr">
+            <a:tint val="95000"/>
+            <a:satMod val="170000"/>
+          </a:schemeClr>
+        </a:solidFill>
         <a:gradFill rotWithShape="1">
           <a:gsLst>
             <a:gs pos="0">
               <a:schemeClr val="phClr">
-                <a:tint val="40000"/>
-                <a:satMod val="350000"/>
+                <a:tint val="93000"/>
+                <a:satMod val="150000"/>
+                <a:shade val="98000"/>
+                <a:lumMod val="102000"/>
               </a:schemeClr>
             </a:gs>
-            <a:gs pos="40000">
+            <a:gs pos="50000">
               <a:schemeClr val="phClr">
-                <a:tint val="45000"/>
-                <a:shade val="99000"/>
-                <a:satMod val="350000"/>
+                <a:tint val="98000"/>
+                <a:satMod val="130000"/>
+                <a:shade val="90000"/>
+                <a:lumMod val="103000"/>
               </a:schemeClr>
             </a:gs>
             <a:gs pos="100000">
               <a:schemeClr val="phClr">
-                <a:shade val="20000"/>
-                <a:satMod val="255000"/>
+                <a:shade val="63000"/>
+                <a:satMod val="120000"/>
               </a:schemeClr>
             </a:gs>
           </a:gsLst>
-          <a:path path="circle">
-            <a:fillToRect l="50000" t="-80000" r="50000" b="180000"/>
-          </a:path>
-        </a:gradFill>
-        <a:gradFill rotWithShape="1">
-          <a:gsLst>
-            <a:gs pos="0">
-              <a:schemeClr val="phClr">
-                <a:tint val="80000"/>
-                <a:satMod val="300000"/>
-              </a:schemeClr>
-            </a:gs>
-            <a:gs pos="100000">
-              <a:schemeClr val="phClr">
-                <a:shade val="30000"/>
-                <a:satMod val="200000"/>
-              </a:schemeClr>
-            </a:gs>
-          </a:gsLst>
-          <a:path path="circle">
-            <a:fillToRect l="50000" t="50000" r="50000" b="50000"/>
-          </a:path>
+          <a:lin ang="5400000" scaled="0"/>
         </a:gradFill>
       </a:bgFillStyleLst>
     </a:fmtScheme>
   </a:themeElements>
-  <a:objectDefaults>
-    <a:spDef>
-      <a:spPr/>
-      <a:bodyPr/>
-      <a:lstStyle/>
-      <a:style>
-        <a:lnRef idx="1">
-          <a:schemeClr val="accent1"/>
-        </a:lnRef>
-        <a:fillRef idx="3">
-          <a:schemeClr val="accent1"/>
-        </a:fillRef>
-        <a:effectRef idx="2">
-          <a:schemeClr val="accent1"/>
-        </a:effectRef>
-        <a:fontRef idx="minor">
-          <a:schemeClr val="lt1"/>
-        </a:fontRef>
-      </a:style>
-    </a:spDef>
-    <a:lnDef>
-      <a:spPr/>
-      <a:bodyPr/>
-      <a:lstStyle/>
-      <a:style>
-        <a:lnRef idx="2">
-          <a:schemeClr val="accent1"/>
-        </a:lnRef>
-        <a:fillRef idx="0">
-          <a:schemeClr val="accent1"/>
-        </a:fillRef>
-        <a:effectRef idx="1">
-          <a:schemeClr val="accent1"/>
-        </a:effectRef>
-        <a:fontRef idx="minor">
-          <a:schemeClr val="tx1"/>
-        </a:fontRef>
-      </a:style>
-    </a:lnDef>
-  </a:objectDefaults>
+  <a:objectDefaults/>
   <a:extraClrSchemeLst/>
+  <a:extLst>
+    <a:ext uri="{05A4C25C-085E-4340-85A3-A5531E510DB2}">
+      <thm15:themeFamily xmlns:thm15="http://schemas.microsoft.com/office/thememl/2012/main" name="Office Theme" id="{62F939B6-93AF-4DB8-9C6B-D6C7DFDC589F}" vid="{4A3C46E8-61CC-4603-A589-7422A47A8E4A}"/>
+    </a:ext>
+  </a:extLst>
 </a:theme>
+</file>
+
+<file path=customXml/item1.xml><?xml version="1.0" encoding="utf-8"?>
+<ct:contentTypeSchema xmlns:ct="http://schemas.microsoft.com/office/2006/metadata/contentType" xmlns:ma="http://schemas.microsoft.com/office/2006/metadata/properties/metaAttributes" ct:_="" ma:_="" ma:contentTypeName="Document" ma:contentTypeID="0x0101005D359B491B754A43862E9CF7ADAED9FD" ma:contentTypeVersion="10" ma:contentTypeDescription="Crée un document." ma:contentTypeScope="" ma:versionID="89a715f99eb64ac946a5fb8cf3bbed60">
+  <xsd:schema xmlns:xsd="http://www.w3.org/2001/XMLSchema" xmlns:xs="http://www.w3.org/2001/XMLSchema" xmlns:p="http://schemas.microsoft.com/office/2006/metadata/properties" xmlns:ns3="bc87db12-beb3-46b1-95c1-78643bd1cd1d" targetNamespace="http://schemas.microsoft.com/office/2006/metadata/properties" ma:root="true" ma:fieldsID="1f4de37f6d1cf4079377a30c2232a806" ns3:_="">
+    <xsd:import namespace="bc87db12-beb3-46b1-95c1-78643bd1cd1d"/>
+    <xsd:element name="properties">
+      <xsd:complexType>
+        <xsd:sequence>
+          <xsd:element name="documentManagement">
+            <xsd:complexType>
+              <xsd:all>
+                <xsd:element ref="ns3:MediaServiceMetadata" minOccurs="0"/>
+                <xsd:element ref="ns3:MediaServiceFastMetadata" minOccurs="0"/>
+                <xsd:element ref="ns3:MediaServiceAutoTags" minOccurs="0"/>
+                <xsd:element ref="ns3:MediaServiceOCR" minOccurs="0"/>
+                <xsd:element ref="ns3:MediaServiceDateTaken" minOccurs="0"/>
+                <xsd:element ref="ns3:MediaServiceLocation" minOccurs="0"/>
+                <xsd:element ref="ns3:MediaServiceGenerationTime" minOccurs="0"/>
+                <xsd:element ref="ns3:MediaServiceEventHashCode" minOccurs="0"/>
+                <xsd:element ref="ns3:MediaServiceAutoKeyPoints" minOccurs="0"/>
+                <xsd:element ref="ns3:MediaServiceKeyPoints" minOccurs="0"/>
+              </xsd:all>
+            </xsd:complexType>
+          </xsd:element>
+        </xsd:sequence>
+      </xsd:complexType>
+    </xsd:element>
+  </xsd:schema>
+  <xsd:schema xmlns:xsd="http://www.w3.org/2001/XMLSchema" xmlns:xs="http://www.w3.org/2001/XMLSchema" xmlns:dms="http://schemas.microsoft.com/office/2006/documentManagement/types" xmlns:pc="http://schemas.microsoft.com/office/infopath/2007/PartnerControls" targetNamespace="bc87db12-beb3-46b1-95c1-78643bd1cd1d" elementFormDefault="qualified">
+    <xsd:import namespace="http://schemas.microsoft.com/office/2006/documentManagement/types"/>
+    <xsd:import namespace="http://schemas.microsoft.com/office/infopath/2007/PartnerControls"/>
+    <xsd:element name="MediaServiceMetadata" ma:index="8" nillable="true" ma:displayName="MediaServiceMetadata" ma:hidden="true" ma:internalName="MediaServiceMetadata" ma:readOnly="true">
+      <xsd:simpleType>
+        <xsd:restriction base="dms:Note"/>
+      </xsd:simpleType>
+    </xsd:element>
+    <xsd:element name="MediaServiceFastMetadata" ma:index="9" nillable="true" ma:displayName="MediaServiceFastMetadata" ma:hidden="true" ma:internalName="MediaServiceFastMetadata" ma:readOnly="true">
+      <xsd:simpleType>
+        <xsd:restriction base="dms:Note"/>
+      </xsd:simpleType>
+    </xsd:element>
+    <xsd:element name="MediaServiceAutoTags" ma:index="10" nillable="true" ma:displayName="Tags" ma:internalName="MediaServiceAutoTags" ma:readOnly="true">
+      <xsd:simpleType>
+        <xsd:restriction base="dms:Text"/>
+      </xsd:simpleType>
+    </xsd:element>
+    <xsd:element name="MediaServiceOCR" ma:index="11" nillable="true" ma:displayName="Extracted Text" ma:internalName="MediaServiceOCR" ma:readOnly="true">
+      <xsd:simpleType>
+        <xsd:restriction base="dms:Note">
+          <xsd:maxLength value="255"/>
+        </xsd:restriction>
+      </xsd:simpleType>
+    </xsd:element>
+    <xsd:element name="MediaServiceDateTaken" ma:index="12" nillable="true" ma:displayName="MediaServiceDateTaken" ma:hidden="true" ma:internalName="MediaServiceDateTaken" ma:readOnly="true">
+      <xsd:simpleType>
+        <xsd:restriction base="dms:Text"/>
+      </xsd:simpleType>
+    </xsd:element>
+    <xsd:element name="MediaServiceLocation" ma:index="13" nillable="true" ma:displayName="Location" ma:internalName="MediaServiceLocation" ma:readOnly="true">
+      <xsd:simpleType>
+        <xsd:restriction base="dms:Text"/>
+      </xsd:simpleType>
+    </xsd:element>
+    <xsd:element name="MediaServiceGenerationTime" ma:index="14" nillable="true" ma:displayName="MediaServiceGenerationTime" ma:hidden="true" ma:internalName="MediaServiceGenerationTime" ma:readOnly="true">
+      <xsd:simpleType>
+        <xsd:restriction base="dms:Text"/>
+      </xsd:simpleType>
+    </xsd:element>
+    <xsd:element name="MediaServiceEventHashCode" ma:index="15" nillable="true" ma:displayName="MediaServiceEventHashCode" ma:hidden="true" ma:internalName="MediaServiceEventHashCode" ma:readOnly="true">
+      <xsd:simpleType>
+        <xsd:restriction base="dms:Text"/>
+      </xsd:simpleType>
+    </xsd:element>
+    <xsd:element name="MediaServiceAutoKeyPoints" ma:index="16" nillable="true" ma:displayName="MediaServiceAutoKeyPoints" ma:hidden="true" ma:internalName="MediaServiceAutoKeyPoints" ma:readOnly="true">
+      <xsd:simpleType>
+        <xsd:restriction base="dms:Note"/>
+      </xsd:simpleType>
+    </xsd:element>
+    <xsd:element name="MediaServiceKeyPoints" ma:index="17" nillable="true" ma:displayName="KeyPoints" ma:internalName="MediaServiceKeyPoints" ma:readOnly="true">
+      <xsd:simpleType>
+        <xsd:restriction base="dms:Note">
+          <xsd:maxLength value="255"/>
+        </xsd:restriction>
+      </xsd:simpleType>
+    </xsd:element>
+  </xsd:schema>
+  <xsd:schema xmlns="http://schemas.openxmlformats.org/package/2006/metadata/core-properties" xmlns:xsd="http://www.w3.org/2001/XMLSchema" xmlns:xsi="http://www.w3.org/2001/XMLSchema-instance" xmlns:dc="http://purl.org/dc/elements/1.1/" xmlns:dcterms="http://purl.org/dc/terms/" xmlns:odoc="http://schemas.microsoft.com/internal/obd" targetNamespace="http://schemas.openxmlformats.org/package/2006/metadata/core-properties" elementFormDefault="qualified" attributeFormDefault="unqualified" blockDefault="#all">
+    <xsd:import namespace="http://purl.org/dc/elements/1.1/" schemaLocation="http://dublincore.org/schemas/xmls/qdc/2003/04/02/dc.xsd"/>
+    <xsd:import namespace="http://purl.org/dc/terms/" schemaLocation="http://dublincore.org/schemas/xmls/qdc/2003/04/02/dcterms.xsd"/>
+    <xsd:element name="coreProperties" type="CT_coreProperties"/>
+    <xsd:complexType name="CT_coreProperties">
+      <xsd:all>
+        <xsd:element ref="dc:creator" minOccurs="0" maxOccurs="1"/>
+        <xsd:element ref="dcterms:created" minOccurs="0" maxOccurs="1"/>
+        <xsd:element ref="dc:identifier" minOccurs="0" maxOccurs="1"/>
+        <xsd:element name="contentType" minOccurs="0" maxOccurs="1" type="xsd:string" ma:index="0" ma:displayName="Type de contenu"/>
+        <xsd:element ref="dc:title" minOccurs="0" maxOccurs="1" ma:index="4" ma:displayName="Titre"/>
+        <xsd:element ref="dc:subject" minOccurs="0" maxOccurs="1"/>
+        <xsd:element ref="dc:description" minOccurs="0" maxOccurs="1"/>
+        <xsd:element name="keywords" minOccurs="0" maxOccurs="1" type="xsd:string"/>
+        <xsd:element ref="dc:language" minOccurs="0" maxOccurs="1"/>
+        <xsd:element name="category" minOccurs="0" maxOccurs="1" type="xsd:string"/>
+        <xsd:element name="version" minOccurs="0" maxOccurs="1" type="xsd:string"/>
+        <xsd:element name="revision" minOccurs="0" maxOccurs="1" type="xsd:string">
+          <xsd:annotation>
+            <xsd:documentation>
+                        This value indicates the number of saves or revisions. The application is responsible for updating this value after each revision.
+                    </xsd:documentation>
+          </xsd:annotation>
+        </xsd:element>
+        <xsd:element name="lastModifiedBy" minOccurs="0" maxOccurs="1" type="xsd:string"/>
+        <xsd:element ref="dcterms:modified" minOccurs="0" maxOccurs="1"/>
+        <xsd:element name="contentStatus" minOccurs="0" maxOccurs="1" type="xsd:string"/>
+      </xsd:all>
+    </xsd:complexType>
+  </xsd:schema>
+  <xs:schema xmlns:pc="http://schemas.microsoft.com/office/infopath/2007/PartnerControls" xmlns:xs="http://www.w3.org/2001/XMLSchema" targetNamespace="http://schemas.microsoft.com/office/infopath/2007/PartnerControls" elementFormDefault="qualified" attributeFormDefault="unqualified">
+    <xs:element name="Person">
+      <xs:complexType>
+        <xs:sequence>
+          <xs:element ref="pc:DisplayName" minOccurs="0"/>
+          <xs:element ref="pc:AccountId" minOccurs="0"/>
+          <xs:element ref="pc:AccountType" minOccurs="0"/>
+        </xs:sequence>
+      </xs:complexType>
+    </xs:element>
+    <xs:element name="DisplayName" type="xs:string"/>
+    <xs:element name="AccountId" type="xs:string"/>
+    <xs:element name="AccountType" type="xs:string"/>
+    <xs:element name="BDCAssociatedEntity">
+      <xs:complexType>
+        <xs:sequence>
+          <xs:element ref="pc:BDCEntity" minOccurs="0" maxOccurs="unbounded"/>
+        </xs:sequence>
+        <xs:attribute ref="pc:EntityNamespace"/>
+        <xs:attribute ref="pc:EntityName"/>
+        <xs:attribute ref="pc:SystemInstanceName"/>
+        <xs:attribute ref="pc:AssociationName"/>
+      </xs:complexType>
+    </xs:element>
+    <xs:attribute name="EntityNamespace" type="xs:string"/>
+    <xs:attribute name="EntityName" type="xs:string"/>
+    <xs:attribute name="SystemInstanceName" type="xs:string"/>
+    <xs:attribute name="AssociationName" type="xs:string"/>
+    <xs:element name="BDCEntity">
+      <xs:complexType>
+        <xs:sequence>
+          <xs:element ref="pc:EntityDisplayName" minOccurs="0"/>
+          <xs:element ref="pc:EntityInstanceReference" minOccurs="0"/>
+          <xs:element ref="pc:EntityId1" minOccurs="0"/>
+          <xs:element ref="pc:EntityId2" minOccurs="0"/>
+          <xs:element ref="pc:EntityId3" minOccurs="0"/>
+          <xs:element ref="pc:EntityId4" minOccurs="0"/>
+          <xs:element ref="pc:EntityId5" minOccurs="0"/>
+        </xs:sequence>
+      </xs:complexType>
+    </xs:element>
+    <xs:element name="EntityDisplayName" type="xs:string"/>
+    <xs:element name="EntityInstanceReference" type="xs:string"/>
+    <xs:element name="EntityId1" type="xs:string"/>
+    <xs:element name="EntityId2" type="xs:string"/>
+    <xs:element name="EntityId3" type="xs:string"/>
+    <xs:element name="EntityId4" type="xs:string"/>
+    <xs:element name="EntityId5" type="xs:string"/>
+    <xs:element name="Terms">
+      <xs:complexType>
+        <xs:sequence>
+          <xs:element ref="pc:TermInfo" minOccurs="0" maxOccurs="unbounded"/>
+        </xs:sequence>
+      </xs:complexType>
+    </xs:element>
+    <xs:element name="TermInfo">
+      <xs:complexType>
+        <xs:sequence>
+          <xs:element ref="pc:TermName" minOccurs="0"/>
+          <xs:element ref="pc:TermId" minOccurs="0"/>
+        </xs:sequence>
+      </xs:complexType>
+    </xs:element>
+    <xs:element name="TermName" type="xs:string"/>
+    <xs:element name="TermId" type="xs:string"/>
+  </xs:schema>
+</ct:contentTypeSchema>
+</file>
+
+<file path=customXml/item2.xml><?xml version="1.0" encoding="utf-8"?>
+<?mso-contentType ?>
+<FormTemplates xmlns="http://schemas.microsoft.com/sharepoint/v3/contenttype/forms">
+  <Display>DocumentLibraryForm</Display>
+  <Edit>DocumentLibraryForm</Edit>
+  <New>DocumentLibraryForm</New>
+</FormTemplates>
+</file>
+
+<file path=customXml/item3.xml><?xml version="1.0" encoding="utf-8"?>
+<p:properties xmlns:p="http://schemas.microsoft.com/office/2006/metadata/properties" xmlns:xsi="http://www.w3.org/2001/XMLSchema-instance" xmlns:pc="http://schemas.microsoft.com/office/infopath/2007/PartnerControls">
+  <documentManagement/>
+</p:properties>
+</file>
+
+<file path=customXml/itemProps1.xml><?xml version="1.0" encoding="utf-8"?>
+<ds:datastoreItem xmlns:ds="http://schemas.openxmlformats.org/officeDocument/2006/customXml" ds:itemID="{67A953D8-D3FB-410E-9816-A9F3690101CA}">
+  <ds:schemaRefs>
+    <ds:schemaRef ds:uri="http://schemas.microsoft.com/office/2006/metadata/contentType"/>
+    <ds:schemaRef ds:uri="http://schemas.microsoft.com/office/2006/metadata/properties/metaAttributes"/>
+    <ds:schemaRef ds:uri="http://www.w3.org/2001/XMLSchema"/>
+    <ds:schemaRef ds:uri="http://schemas.microsoft.com/office/2006/metadata/properties"/>
+    <ds:schemaRef ds:uri="bc87db12-beb3-46b1-95c1-78643bd1cd1d"/>
+    <ds:schemaRef ds:uri="http://schemas.microsoft.com/office/2006/documentManagement/types"/>
+    <ds:schemaRef ds:uri="http://schemas.microsoft.com/office/infopath/2007/PartnerControls"/>
+    <ds:schemaRef ds:uri="http://schemas.openxmlformats.org/package/2006/metadata/core-properties"/>
+    <ds:schemaRef ds:uri="http://purl.org/dc/elements/1.1/"/>
+    <ds:schemaRef ds:uri="http://purl.org/dc/terms/"/>
+    <ds:schemaRef ds:uri="http://schemas.microsoft.com/internal/obd"/>
+  </ds:schemaRefs>
+</ds:datastoreItem>
+</file>
+
+<file path=customXml/itemProps2.xml><?xml version="1.0" encoding="utf-8"?>
+<ds:datastoreItem xmlns:ds="http://schemas.openxmlformats.org/officeDocument/2006/customXml" ds:itemID="{23AA95F2-38F8-451A-81EA-E21F2FCBB4BE}">
+  <ds:schemaRefs>
+    <ds:schemaRef ds:uri="http://schemas.microsoft.com/sharepoint/v3/contenttype/forms"/>
+  </ds:schemaRefs>
+</ds:datastoreItem>
+</file>
+
+<file path=customXml/itemProps3.xml><?xml version="1.0" encoding="utf-8"?>
+<ds:datastoreItem xmlns:ds="http://schemas.openxmlformats.org/officeDocument/2006/customXml" ds:itemID="{C9146C72-7BBB-446C-8AE9-4160ADFEFAA2}">
+  <ds:schemaRefs>
+    <ds:schemaRef ds:uri="http://schemas.microsoft.com/office/2006/metadata/properties"/>
+    <ds:schemaRef ds:uri="http://schemas.microsoft.com/office/infopath/2007/PartnerControls"/>
+  </ds:schemaRefs>
+</ds:datastoreItem>
 </file>
</xml_diff>

<commit_message>
Layout changed to A4
</commit_message>
<xml_diff>
--- a/inst/rmarkdown/word-styles-reference.docx
+++ b/inst/rmarkdown/word-styles-reference.docx
@@ -39,10 +39,7 @@
         <w:pStyle w:val="FirstParagraph"/>
       </w:pPr>
       <w:r>
-        <w:t>First paragraph</w:t>
-      </w:r>
-      <w:r>
-        <w:t>.</w:t>
+        <w:t>First paragraph.</w:t>
       </w:r>
     </w:p>
     <w:p>
@@ -64,7 +61,7 @@
         <w:gridCol w:w="1059"/>
         <w:gridCol w:w="2973"/>
         <w:gridCol w:w="1570"/>
-        <w:gridCol w:w="1337"/>
+        <w:gridCol w:w="1314"/>
         <w:gridCol w:w="2110"/>
       </w:tblGrid>
       <w:tr>
@@ -304,13 +301,25 @@
         <w:pStyle w:val="ImageCaption"/>
       </w:pPr>
       <w:r>
-        <w:t>Image Caption</w:t>
+        <w:t xml:space="preserve">Figure </w:t>
+      </w:r>
+      <w:fldSimple w:instr=" SEQ Figure \* ARABIC ">
+        <w:r>
+          <w:rPr>
+            <w:noProof/>
+          </w:rPr>
+          <w:t>1</w:t>
+        </w:r>
+      </w:fldSimple>
+      <w:r>
+        <w:t>: Image caption</w:t>
       </w:r>
     </w:p>
     <w:sectPr>
-      <w:pgSz w:w="12240" w:h="15840"/>
+      <w:pgSz w:w="11906" w:h="16838" w:code="9"/>
       <w:pgMar w:top="1440" w:right="1440" w:bottom="1440" w:left="1440" w:header="720" w:footer="720" w:gutter="0"/>
       <w:cols w:space="720"/>
+      <w:docGrid w:linePitch="326"/>
     </w:sectPr>
   </w:body>
 </w:document>
@@ -365,7 +374,7 @@
   <w:abstractNum w:abstractNumId="0" w15:restartNumberingAfterBreak="0">
     <w:nsid w:val="FFFFFF7C"/>
     <w:multiLevelType w:val="singleLevel"/>
-    <w:tmpl w:val="95DC7D3A"/>
+    <w:tmpl w:val="6EC84920"/>
     <w:lvl w:ilvl="0">
       <w:start w:val="1"/>
       <w:numFmt w:val="decimal"/>
@@ -382,7 +391,7 @@
   <w:abstractNum w:abstractNumId="1" w15:restartNumberingAfterBreak="0">
     <w:nsid w:val="FFFFFF7D"/>
     <w:multiLevelType w:val="singleLevel"/>
-    <w:tmpl w:val="C43A6644"/>
+    <w:tmpl w:val="BB3C73F8"/>
     <w:lvl w:ilvl="0">
       <w:start w:val="1"/>
       <w:numFmt w:val="decimal"/>
@@ -399,7 +408,7 @@
   <w:abstractNum w:abstractNumId="2" w15:restartNumberingAfterBreak="0">
     <w:nsid w:val="FFFFFF7E"/>
     <w:multiLevelType w:val="singleLevel"/>
-    <w:tmpl w:val="CF0A4008"/>
+    <w:tmpl w:val="9DF67D70"/>
     <w:lvl w:ilvl="0">
       <w:start w:val="1"/>
       <w:numFmt w:val="decimal"/>
@@ -416,7 +425,7 @@
   <w:abstractNum w:abstractNumId="3" w15:restartNumberingAfterBreak="0">
     <w:nsid w:val="FFFFFF7F"/>
     <w:multiLevelType w:val="singleLevel"/>
-    <w:tmpl w:val="8B4C8CA2"/>
+    <w:tmpl w:val="C0889536"/>
     <w:lvl w:ilvl="0">
       <w:start w:val="1"/>
       <w:numFmt w:val="decimal"/>
@@ -433,7 +442,7 @@
   <w:abstractNum w:abstractNumId="4" w15:restartNumberingAfterBreak="0">
     <w:nsid w:val="FFFFFF80"/>
     <w:multiLevelType w:val="singleLevel"/>
-    <w:tmpl w:val="7D2C9AFA"/>
+    <w:tmpl w:val="EFBC97C0"/>
     <w:lvl w:ilvl="0">
       <w:start w:val="1"/>
       <w:numFmt w:val="bullet"/>
@@ -453,7 +462,7 @@
   <w:abstractNum w:abstractNumId="5" w15:restartNumberingAfterBreak="0">
     <w:nsid w:val="FFFFFF81"/>
     <w:multiLevelType w:val="singleLevel"/>
-    <w:tmpl w:val="8F7C0844"/>
+    <w:tmpl w:val="C03A2886"/>
     <w:lvl w:ilvl="0">
       <w:start w:val="1"/>
       <w:numFmt w:val="bullet"/>
@@ -473,7 +482,7 @@
   <w:abstractNum w:abstractNumId="6" w15:restartNumberingAfterBreak="0">
     <w:nsid w:val="FFFFFF82"/>
     <w:multiLevelType w:val="singleLevel"/>
-    <w:tmpl w:val="A6E8B4E0"/>
+    <w:tmpl w:val="E158A368"/>
     <w:lvl w:ilvl="0">
       <w:start w:val="1"/>
       <w:numFmt w:val="bullet"/>
@@ -493,7 +502,7 @@
   <w:abstractNum w:abstractNumId="7" w15:restartNumberingAfterBreak="0">
     <w:nsid w:val="FFFFFF83"/>
     <w:multiLevelType w:val="singleLevel"/>
-    <w:tmpl w:val="DDF8F432"/>
+    <w:tmpl w:val="05C81CB0"/>
     <w:lvl w:ilvl="0">
       <w:start w:val="1"/>
       <w:numFmt w:val="bullet"/>
@@ -513,7 +522,7 @@
   <w:abstractNum w:abstractNumId="8" w15:restartNumberingAfterBreak="0">
     <w:nsid w:val="FFFFFF88"/>
     <w:multiLevelType w:val="singleLevel"/>
-    <w:tmpl w:val="0ED09F88"/>
+    <w:tmpl w:val="2772C4F0"/>
     <w:lvl w:ilvl="0">
       <w:start w:val="1"/>
       <w:numFmt w:val="decimal"/>
@@ -530,7 +539,7 @@
   <w:abstractNum w:abstractNumId="9" w15:restartNumberingAfterBreak="0">
     <w:nsid w:val="FFFFFF89"/>
     <w:multiLevelType w:val="singleLevel"/>
-    <w:tmpl w:val="0D887214"/>
+    <w:tmpl w:val="75BACD26"/>
     <w:lvl w:ilvl="0">
       <w:start w:val="1"/>
       <w:numFmt w:val="bullet"/>
@@ -1284,11 +1293,11 @@
     <w:basedOn w:val="Normal"/>
     <w:next w:val="BodyText"/>
     <w:qFormat/>
-    <w:rsid w:val="000B06D8"/>
+    <w:rsid w:val="00E2207A"/>
     <w:pPr>
       <w:keepNext/>
       <w:keepLines/>
-      <w:spacing w:before="480" w:after="240"/>
+      <w:spacing w:after="240"/>
       <w:jc w:val="center"/>
     </w:pPr>
     <w:rPr>
@@ -2132,6 +2141,15 @@
 </file>
 
 <file path=customXml/item1.xml><?xml version="1.0" encoding="utf-8"?>
+<?mso-contentType ?>
+<FormTemplates xmlns="http://schemas.microsoft.com/sharepoint/v3/contenttype/forms">
+  <Display>DocumentLibraryForm</Display>
+  <Edit>DocumentLibraryForm</Edit>
+  <New>DocumentLibraryForm</New>
+</FormTemplates>
+</file>
+
+<file path=customXml/item2.xml><?xml version="1.0" encoding="utf-8"?>
 <ct:contentTypeSchema xmlns:ct="http://schemas.microsoft.com/office/2006/metadata/contentType" xmlns:ma="http://schemas.microsoft.com/office/2006/metadata/properties/metaAttributes" ct:_="" ma:_="" ma:contentTypeName="Document" ma:contentTypeID="0x0101005D359B491B754A43862E9CF7ADAED9FD" ma:contentTypeVersion="10" ma:contentTypeDescription="Crée un document." ma:contentTypeScope="" ma:versionID="89a715f99eb64ac946a5fb8cf3bbed60">
   <xsd:schema xmlns:xsd="http://www.w3.org/2001/XMLSchema" xmlns:xs="http://www.w3.org/2001/XMLSchema" xmlns:p="http://schemas.microsoft.com/office/2006/metadata/properties" xmlns:ns3="bc87db12-beb3-46b1-95c1-78643bd1cd1d" targetNamespace="http://schemas.microsoft.com/office/2006/metadata/properties" ma:root="true" ma:fieldsID="1f4de37f6d1cf4079377a30c2232a806" ns3:_="">
     <xsd:import namespace="bc87db12-beb3-46b1-95c1-78643bd1cd1d"/>
@@ -2315,15 +2333,6 @@
 </ct:contentTypeSchema>
 </file>
 
-<file path=customXml/item2.xml><?xml version="1.0" encoding="utf-8"?>
-<?mso-contentType ?>
-<FormTemplates xmlns="http://schemas.microsoft.com/sharepoint/v3/contenttype/forms">
-  <Display>DocumentLibraryForm</Display>
-  <Edit>DocumentLibraryForm</Edit>
-  <New>DocumentLibraryForm</New>
-</FormTemplates>
-</file>
-
 <file path=customXml/item3.xml><?xml version="1.0" encoding="utf-8"?>
 <p:properties xmlns:p="http://schemas.microsoft.com/office/2006/metadata/properties" xmlns:xsi="http://www.w3.org/2001/XMLSchema-instance" xmlns:pc="http://schemas.microsoft.com/office/infopath/2007/PartnerControls">
   <documentManagement/>
@@ -2331,6 +2340,14 @@
 </file>
 
 <file path=customXml/itemProps1.xml><?xml version="1.0" encoding="utf-8"?>
+<ds:datastoreItem xmlns:ds="http://schemas.openxmlformats.org/officeDocument/2006/customXml" ds:itemID="{23AA95F2-38F8-451A-81EA-E21F2FCBB4BE}">
+  <ds:schemaRefs>
+    <ds:schemaRef ds:uri="http://schemas.microsoft.com/sharepoint/v3/contenttype/forms"/>
+  </ds:schemaRefs>
+</ds:datastoreItem>
+</file>
+
+<file path=customXml/itemProps2.xml><?xml version="1.0" encoding="utf-8"?>
 <ds:datastoreItem xmlns:ds="http://schemas.openxmlformats.org/officeDocument/2006/customXml" ds:itemID="{67A953D8-D3FB-410E-9816-A9F3690101CA}">
   <ds:schemaRefs>
     <ds:schemaRef ds:uri="http://schemas.microsoft.com/office/2006/metadata/contentType"/>
@@ -2348,14 +2365,6 @@
 </ds:datastoreItem>
 </file>
 
-<file path=customXml/itemProps2.xml><?xml version="1.0" encoding="utf-8"?>
-<ds:datastoreItem xmlns:ds="http://schemas.openxmlformats.org/officeDocument/2006/customXml" ds:itemID="{23AA95F2-38F8-451A-81EA-E21F2FCBB4BE}">
-  <ds:schemaRefs>
-    <ds:schemaRef ds:uri="http://schemas.microsoft.com/sharepoint/v3/contenttype/forms"/>
-  </ds:schemaRefs>
-</ds:datastoreItem>
-</file>
-
 <file path=customXml/itemProps3.xml><?xml version="1.0" encoding="utf-8"?>
 <ds:datastoreItem xmlns:ds="http://schemas.openxmlformats.org/officeDocument/2006/customXml" ds:itemID="{C9146C72-7BBB-446C-8AE9-4160ADFEFAA2}">
   <ds:schemaRefs>

</xml_diff>